<commit_message>
fix: lineas documento detalle
</commit_message>
<xml_diff>
--- a/detalle-pasos.docx
+++ b/detalle-pasos.docx
@@ -34,8 +34,13 @@
         <w:t xml:space="preserve"> </w:t>
       </w:r>
       <w:r>
-        <w:t>para guardar las reglas de las iptables</w:t>
-      </w:r>
+        <w:t xml:space="preserve">para guardar las reglas de las </w:t>
+      </w:r>
+      <w:proofErr w:type="spellStart"/>
+      <w:r>
+        <w:t>iptables</w:t>
+      </w:r>
+      <w:proofErr w:type="spellEnd"/>
       <w:r>
         <w:br/>
         <w:t xml:space="preserve">Se indicó </w:t>
@@ -44,13 +49,53 @@
         <w:t>en el archivo de carga de reglas</w:t>
       </w:r>
       <w:r>
-        <w:t xml:space="preserve"> (etc/network/if-up.d/iptables)</w:t>
+        <w:t xml:space="preserve"> (</w:t>
+      </w:r>
+      <w:proofErr w:type="spellStart"/>
+      <w:r>
+        <w:t>etc</w:t>
+      </w:r>
+      <w:proofErr w:type="spellEnd"/>
+      <w:r>
+        <w:t>/</w:t>
+      </w:r>
+      <w:proofErr w:type="spellStart"/>
+      <w:r>
+        <w:t>network</w:t>
+      </w:r>
+      <w:proofErr w:type="spellEnd"/>
+      <w:r>
+        <w:t>/</w:t>
+      </w:r>
+      <w:proofErr w:type="spellStart"/>
+      <w:r>
+        <w:t>if-up.d</w:t>
+      </w:r>
+      <w:proofErr w:type="spellEnd"/>
+      <w:r>
+        <w:t>/</w:t>
+      </w:r>
+      <w:proofErr w:type="spellStart"/>
+      <w:r>
+        <w:t>iptables</w:t>
+      </w:r>
+      <w:proofErr w:type="spellEnd"/>
+      <w:r>
+        <w:t>)</w:t>
       </w:r>
       <w:r>
         <w:t xml:space="preserve"> </w:t>
       </w:r>
       <w:r>
-        <w:t xml:space="preserve">que haga restore de </w:t>
+        <w:t xml:space="preserve">que haga </w:t>
+      </w:r>
+      <w:proofErr w:type="spellStart"/>
+      <w:r>
+        <w:t>restore</w:t>
+      </w:r>
+      <w:proofErr w:type="spellEnd"/>
+      <w:r>
+        <w:t xml:space="preserve"> de </w:t>
       </w:r>
       <w:r>
         <w:t>este archivo creado</w:t>
@@ -58,6 +103,36 @@
     </w:p>
     <w:p>
       <w:r>
+        <w:t xml:space="preserve">Se indicó la política </w:t>
+      </w:r>
+      <w:proofErr w:type="spellStart"/>
+      <w:r>
+        <w:t>drop</w:t>
+      </w:r>
+      <w:proofErr w:type="spellEnd"/>
+      <w:r>
+        <w:t xml:space="preserve"> para las 3 cadenas de la tabla </w:t>
+      </w:r>
+      <w:proofErr w:type="spellStart"/>
+      <w:r>
+        <w:t>filter</w:t>
+      </w:r>
+      <w:proofErr w:type="spellEnd"/>
+      <w:r>
+        <w:br/>
+        <w:t xml:space="preserve">Se indicó tráfico de input/output para la interfaz </w:t>
+      </w:r>
+      <w:proofErr w:type="spellStart"/>
+      <w:r>
+        <w:t>loopback</w:t>
+      </w:r>
+      <w:proofErr w:type="spellEnd"/>
+      <w:r>
+        <w:t xml:space="preserve"> </w:t>
+      </w:r>
+    </w:p>
+    <w:p>
+      <w:r>
         <w:t>Se crearon las reglas de entrada y salida necesarias para los equipos cliente-04 con el web-server</w:t>
       </w:r>
       <w:r>
@@ -69,7 +144,23 @@
         <w:t>Se crearon las reglas para que sólo pued</w:t>
       </w:r>
       <w:r>
-        <w:t>a acceder via ssh al firewall el cliente-02</w:t>
+        <w:t xml:space="preserve">a acceder </w:t>
+      </w:r>
+      <w:proofErr w:type="spellStart"/>
+      <w:r>
+        <w:t>via</w:t>
+      </w:r>
+      <w:proofErr w:type="spellEnd"/>
+      <w:r>
+        <w:t xml:space="preserve"> </w:t>
+      </w:r>
+      <w:proofErr w:type="spellStart"/>
+      <w:r>
+        <w:t>ssh</w:t>
+      </w:r>
+      <w:proofErr w:type="spellEnd"/>
+      <w:r>
+        <w:t xml:space="preserve"> al firewall el cliente-02</w:t>
       </w:r>
     </w:p>
     <w:p/>
@@ -80,29 +171,89 @@
     </w:p>
     <w:p>
       <w:r>
-        <w:t>Se creó el directorio /opt</w:t>
-      </w:r>
-      <w:r>
-        <w:br/>
-        <w:t>Se copiaron los archivos jdk y apache en el directorio /opt y se descomprimieron</w:t>
-      </w:r>
-      <w:r>
-        <w:br/>
-        <w:t>Se indicaron las variables de entorno JAVA_HOME, JRE_HOME y CATALINA_HOME en el archivo ~/.bashrc</w:t>
-      </w:r>
+        <w:t>Se creó el directorio /</w:t>
+      </w:r>
+      <w:proofErr w:type="spellStart"/>
+      <w:r>
+        <w:t>opt</w:t>
+      </w:r>
+      <w:proofErr w:type="spellEnd"/>
+      <w:r>
+        <w:br/>
+        <w:t xml:space="preserve">Se copiaron los archivos </w:t>
+      </w:r>
+      <w:proofErr w:type="spellStart"/>
+      <w:r>
+        <w:t>jdk</w:t>
+      </w:r>
+      <w:proofErr w:type="spellEnd"/>
+      <w:r>
+        <w:t xml:space="preserve"> y apache en el directorio /</w:t>
+      </w:r>
+      <w:proofErr w:type="spellStart"/>
+      <w:r>
+        <w:t>opt</w:t>
+      </w:r>
+      <w:proofErr w:type="spellEnd"/>
+      <w:r>
+        <w:t xml:space="preserve"> y se descomprimieron</w:t>
+      </w:r>
+      <w:r>
+        <w:br/>
+        <w:t>Se indicaron las variables de entorno JAVA_HOME, JRE_HOME y CATALINA_HOME en el archivo ~/.</w:t>
+      </w:r>
+      <w:proofErr w:type="spellStart"/>
+      <w:r>
+        <w:t>bashrc</w:t>
+      </w:r>
+      <w:proofErr w:type="spellEnd"/>
     </w:p>
     <w:p>
       <w:r>
-        <w:t>Se agregó en el archivo ~/.bashrc el agregado del JAVA_HOME al PATH</w:t>
-      </w:r>
-      <w:r>
-        <w:br/>
-        <w:t>Se copio el sample.war en el directorio webapp del tomcat</w:t>
-      </w:r>
-      <w:r>
-        <w:br/>
-        <w:t>Se asignó permiso de ejecución al archivo startup.sh del tomcat</w:t>
-      </w:r>
+        <w:t>Se agregó en el archivo ~/.</w:t>
+      </w:r>
+      <w:proofErr w:type="spellStart"/>
+      <w:r>
+        <w:t>bashrc</w:t>
+      </w:r>
+      <w:proofErr w:type="spellEnd"/>
+      <w:r>
+        <w:t xml:space="preserve"> el agregado del JAVA_HOME al PATH</w:t>
+      </w:r>
+      <w:r>
+        <w:br/>
+        <w:t xml:space="preserve">Se copio el </w:t>
+      </w:r>
+      <w:proofErr w:type="spellStart"/>
+      <w:r>
+        <w:t>sample.war</w:t>
+      </w:r>
+      <w:proofErr w:type="spellEnd"/>
+      <w:r>
+        <w:t xml:space="preserve"> en el directorio </w:t>
+      </w:r>
+      <w:proofErr w:type="spellStart"/>
+      <w:r>
+        <w:t>webapp</w:t>
+      </w:r>
+      <w:proofErr w:type="spellEnd"/>
+      <w:r>
+        <w:t xml:space="preserve"> del </w:t>
+      </w:r>
+      <w:proofErr w:type="spellStart"/>
+      <w:r>
+        <w:t>tomcat</w:t>
+      </w:r>
+      <w:proofErr w:type="spellEnd"/>
+      <w:r>
+        <w:br/>
+        <w:t xml:space="preserve">Se asignó permiso de ejecución al archivo startup.sh del </w:t>
+      </w:r>
+      <w:proofErr w:type="spellStart"/>
+      <w:r>
+        <w:t>tomcat</w:t>
+      </w:r>
+      <w:proofErr w:type="spellEnd"/>
       <w:r>
         <w:br/>
         <w:t>Se ejecutó e inició el servidor apache</w:t>
@@ -117,13 +268,45 @@
     </w:p>
     <w:p>
       <w:r>
-        <w:t>Se instaló el servicio ISS DHCP en el dhcp-server</w:t>
-      </w:r>
-      <w:r>
-        <w:br/>
-      </w:r>
-      <w:r>
-        <w:t xml:space="preserve">Se cargó en el archivo /etc/default/isc-dhcp-server que la interfaz sea </w:t>
+        <w:t xml:space="preserve">Se instaló el servicio ISS DHCP en el </w:t>
+      </w:r>
+      <w:proofErr w:type="spellStart"/>
+      <w:r>
+        <w:t>dhcp</w:t>
+      </w:r>
+      <w:proofErr w:type="spellEnd"/>
+      <w:r>
+        <w:t>-server</w:t>
+      </w:r>
+      <w:r>
+        <w:br/>
+      </w:r>
+      <w:r>
+        <w:t>Se cargó en el archivo /</w:t>
+      </w:r>
+      <w:proofErr w:type="spellStart"/>
+      <w:r>
+        <w:t>etc</w:t>
+      </w:r>
+      <w:proofErr w:type="spellEnd"/>
+      <w:r>
+        <w:t>/default/</w:t>
+      </w:r>
+      <w:proofErr w:type="spellStart"/>
+      <w:r>
+        <w:t>isc</w:t>
+      </w:r>
+      <w:proofErr w:type="spellEnd"/>
+      <w:r>
+        <w:t>-</w:t>
+      </w:r>
+      <w:proofErr w:type="spellStart"/>
+      <w:r>
+        <w:t>dhcp</w:t>
+      </w:r>
+      <w:proofErr w:type="spellEnd"/>
+      <w:r>
+        <w:t xml:space="preserve">-server que la interfaz sea </w:t>
       </w:r>
       <w:r>
         <w:t>‘</w:t>
@@ -136,7 +319,47 @@
       </w:r>
       <w:r>
         <w:br/>
-        <w:t>Se cargó en el archivo /etc/dhcp/dhcpd.conf la subnet, netmask, rangos solicitados en el documento.</w:t>
+        <w:t>Se cargó en el archivo /</w:t>
+      </w:r>
+      <w:proofErr w:type="spellStart"/>
+      <w:r>
+        <w:t>etc</w:t>
+      </w:r>
+      <w:proofErr w:type="spellEnd"/>
+      <w:r>
+        <w:t>/</w:t>
+      </w:r>
+      <w:proofErr w:type="spellStart"/>
+      <w:r>
+        <w:t>dhcp</w:t>
+      </w:r>
+      <w:proofErr w:type="spellEnd"/>
+      <w:r>
+        <w:t>/</w:t>
+      </w:r>
+      <w:proofErr w:type="spellStart"/>
+      <w:r>
+        <w:t>dhcpd.conf</w:t>
+      </w:r>
+      <w:proofErr w:type="spellEnd"/>
+      <w:r>
+        <w:t xml:space="preserve"> la </w:t>
+      </w:r>
+      <w:proofErr w:type="spellStart"/>
+      <w:r>
+        <w:t>subnet</w:t>
+      </w:r>
+      <w:proofErr w:type="spellEnd"/>
+      <w:r>
+        <w:t xml:space="preserve">, </w:t>
+      </w:r>
+      <w:proofErr w:type="spellStart"/>
+      <w:r>
+        <w:t>netmask</w:t>
+      </w:r>
+      <w:proofErr w:type="spellEnd"/>
+      <w:r>
+        <w:t>, rangos solicitados en el documento.</w:t>
       </w:r>
       <w:r>
         <w:br/>
@@ -144,15 +367,39 @@
     </w:p>
     <w:p>
       <w:r>
-        <w:t>Se reinició el servicio dhcp server</w:t>
-      </w:r>
-      <w:r>
-        <w:br/>
-        <w:t>Se instaló el cliente dhcp en los clientes que utilizan las IP</w:t>
-      </w:r>
-      <w:r>
-        <w:br/>
-        <w:t>Se configuró dhcp automático en los clientes 05 y 06</w:t>
+        <w:t xml:space="preserve">Se reinició el servicio </w:t>
+      </w:r>
+      <w:proofErr w:type="spellStart"/>
+      <w:r>
+        <w:t>dhcp</w:t>
+      </w:r>
+      <w:proofErr w:type="spellEnd"/>
+      <w:r>
+        <w:t xml:space="preserve"> server</w:t>
+      </w:r>
+      <w:r>
+        <w:br/>
+        <w:t xml:space="preserve">Se instaló el cliente </w:t>
+      </w:r>
+      <w:proofErr w:type="spellStart"/>
+      <w:r>
+        <w:t>dhcp</w:t>
+      </w:r>
+      <w:proofErr w:type="spellEnd"/>
+      <w:r>
+        <w:t xml:space="preserve"> en los clientes que utilizan las IP</w:t>
+      </w:r>
+      <w:r>
+        <w:br/>
+        <w:t xml:space="preserve">Se configuró </w:t>
+      </w:r>
+      <w:proofErr w:type="spellStart"/>
+      <w:r>
+        <w:t>dhcp</w:t>
+      </w:r>
+      <w:proofErr w:type="spellEnd"/>
+      <w:r>
+        <w:t xml:space="preserve"> automático en los clientes 05 y 06</w:t>
       </w:r>
     </w:p>
     <w:sectPr>

</xml_diff>

<commit_message>
fix: Se agregaron pasos al documento de detalle
</commit_message>
<xml_diff>
--- a/detalle-pasos.docx
+++ b/detalle-pasos.docx
@@ -9,6 +9,16 @@
     </w:p>
     <w:p>
       <w:r>
+        <w:t>A través del VMware se indicaron 2 redes diferentes como internas para las del grupo 192.168.10.x y 192.168.20.x</w:t>
+      </w:r>
+    </w:p>
+    <w:p>
+      <w:r>
+        <w:t>Se configuraron los IP estáticos en las máquinas según se indica en el gráfico.</w:t>
+      </w:r>
+    </w:p>
+    <w:p>
+      <w:r>
         <w:br/>
       </w:r>
       <w:r>
@@ -18,6 +28,7 @@
         <w:br/>
         <w:t xml:space="preserve">Se creo el archivo </w:t>
       </w:r>
+      <w:proofErr w:type="gramStart"/>
       <w:r>
         <w:t>rules.ip</w:t>
       </w:r>
@@ -30,6 +41,7 @@
       <w:r>
         <w:t>.conf</w:t>
       </w:r>
+      <w:proofErr w:type="gramEnd"/>
       <w:r>
         <w:t xml:space="preserve"> </w:t>
       </w:r>
@@ -200,23 +212,33 @@
       </w:r>
       <w:r>
         <w:br/>
-        <w:t>Se indicaron las variables de entorno JAVA_HOME, JRE_HOME y CATALINA_HOME en el archivo ~/.</w:t>
+        <w:t>Se indicaron las variables de entorno JAVA_HOME, JRE_HOME y CATALINA_HOME en el archivo ~</w:t>
+      </w:r>
+      <w:proofErr w:type="gramStart"/>
+      <w:r>
+        <w:t>/.</w:t>
       </w:r>
       <w:proofErr w:type="spellStart"/>
       <w:r>
         <w:t>bashrc</w:t>
       </w:r>
       <w:proofErr w:type="spellEnd"/>
+      <w:proofErr w:type="gramEnd"/>
     </w:p>
     <w:p>
       <w:r>
-        <w:t>Se agregó en el archivo ~/.</w:t>
+        <w:t>Se agregó en el archivo ~</w:t>
+      </w:r>
+      <w:proofErr w:type="gramStart"/>
+      <w:r>
+        <w:t>/.</w:t>
       </w:r>
       <w:proofErr w:type="spellStart"/>
       <w:r>
         <w:t>bashrc</w:t>
       </w:r>
       <w:proofErr w:type="spellEnd"/>
+      <w:proofErr w:type="gramEnd"/>
       <w:r>
         <w:t xml:space="preserve"> el agregado del JAVA_HOME al PATH</w:t>
       </w:r>

</xml_diff>

<commit_message>
feat: se agrega punto 4 y detalle del file server en el documento.
</commit_message>
<xml_diff>
--- a/detalle-pasos.docx
+++ b/detalle-pasos.docx
@@ -28,7 +28,6 @@
         <w:br/>
         <w:t xml:space="preserve">Se creo el archivo </w:t>
       </w:r>
-      <w:proofErr w:type="gramStart"/>
       <w:r>
         <w:t>rules.ip</w:t>
       </w:r>
@@ -41,7 +40,6 @@
       <w:r>
         <w:t>.conf</w:t>
       </w:r>
-      <w:proofErr w:type="gramEnd"/>
       <w:r>
         <w:t xml:space="preserve"> </w:t>
       </w:r>
@@ -212,33 +210,23 @@
       </w:r>
       <w:r>
         <w:br/>
-        <w:t>Se indicaron las variables de entorno JAVA_HOME, JRE_HOME y CATALINA_HOME en el archivo ~</w:t>
-      </w:r>
-      <w:proofErr w:type="gramStart"/>
-      <w:r>
-        <w:t>/.</w:t>
+        <w:t>Se indicaron las variables de entorno JAVA_HOME, JRE_HOME y CATALINA_HOME en el archivo ~/.</w:t>
       </w:r>
       <w:proofErr w:type="spellStart"/>
       <w:r>
         <w:t>bashrc</w:t>
       </w:r>
       <w:proofErr w:type="spellEnd"/>
-      <w:proofErr w:type="gramEnd"/>
     </w:p>
     <w:p>
       <w:r>
-        <w:t>Se agregó en el archivo ~</w:t>
-      </w:r>
-      <w:proofErr w:type="gramStart"/>
-      <w:r>
-        <w:t>/.</w:t>
+        <w:t>Se agregó en el archivo ~/.</w:t>
       </w:r>
       <w:proofErr w:type="spellStart"/>
       <w:r>
         <w:t>bashrc</w:t>
       </w:r>
       <w:proofErr w:type="spellEnd"/>
-      <w:proofErr w:type="gramEnd"/>
       <w:r>
         <w:t xml:space="preserve"> el agregado del JAVA_HOME al PATH</w:t>
       </w:r>
@@ -422,6 +410,111 @@
       <w:proofErr w:type="spellEnd"/>
       <w:r>
         <w:t xml:space="preserve"> automático en los clientes 05 y 06</w:t>
+      </w:r>
+    </w:p>
+    <w:p/>
+    <w:p/>
+    <w:p/>
+    <w:p>
+      <w:r>
+        <w:lastRenderedPageBreak/>
+        <w:t>Para el file Server:</w:t>
+      </w:r>
+    </w:p>
+    <w:p>
+      <w:r>
+        <w:t>Se agregó un disco mediante Virtual Box</w:t>
+      </w:r>
+      <w:r>
+        <w:br/>
+        <w:t>Se creo un directorio en /media/</w:t>
+      </w:r>
+      <w:proofErr w:type="spellStart"/>
+      <w:r>
+        <w:t>discos_backups</w:t>
+      </w:r>
+      <w:proofErr w:type="spellEnd"/>
+      <w:r>
+        <w:br/>
+        <w:t xml:space="preserve">Se configuro en el </w:t>
+      </w:r>
+      <w:proofErr w:type="spellStart"/>
+      <w:r>
+        <w:t>fstab</w:t>
+      </w:r>
+      <w:proofErr w:type="spellEnd"/>
+      <w:r>
+        <w:t xml:space="preserve"> el disco nuevo y se mapeo a el directorio recién creado</w:t>
+      </w:r>
+    </w:p>
+    <w:p>
+      <w:r>
+        <w:t xml:space="preserve">Se instaló </w:t>
+      </w:r>
+      <w:proofErr w:type="spellStart"/>
+      <w:r>
+        <w:t>rsync</w:t>
+      </w:r>
+      <w:proofErr w:type="spellEnd"/>
+      <w:r>
+        <w:t xml:space="preserve">, </w:t>
+      </w:r>
+      <w:proofErr w:type="spellStart"/>
+      <w:r>
+        <w:t>openssh</w:t>
+      </w:r>
+      <w:proofErr w:type="spellEnd"/>
+      <w:r>
+        <w:t xml:space="preserve"> y </w:t>
+      </w:r>
+      <w:proofErr w:type="spellStart"/>
+      <w:r>
+        <w:t>sshpass</w:t>
+      </w:r>
+      <w:proofErr w:type="spellEnd"/>
+      <w:r>
+        <w:t xml:space="preserve"> en el servidor</w:t>
+      </w:r>
+      <w:r>
+        <w:t xml:space="preserve"> y en el cliente 03</w:t>
+      </w:r>
+      <w:r>
+        <w:br/>
+        <w:t xml:space="preserve">Se configuró median </w:t>
+      </w:r>
+      <w:proofErr w:type="spellStart"/>
+      <w:r>
+        <w:t>crontab</w:t>
+      </w:r>
+      <w:proofErr w:type="spellEnd"/>
+      <w:r>
+        <w:t xml:space="preserve"> la automatización del script que realiza el </w:t>
+      </w:r>
+      <w:proofErr w:type="spellStart"/>
+      <w:r>
+        <w:t>backup</w:t>
+      </w:r>
+      <w:proofErr w:type="spellEnd"/>
+      <w:r>
+        <w:br/>
+        <w:t xml:space="preserve">Se creó el archivo de </w:t>
+      </w:r>
+      <w:proofErr w:type="spellStart"/>
+      <w:r>
+        <w:t>backup</w:t>
+      </w:r>
+      <w:proofErr w:type="spellEnd"/>
+      <w:r>
+        <w:t xml:space="preserve"> de home del cliente 03</w:t>
+      </w:r>
+      <w:r>
+        <w:t xml:space="preserve"> contemplando si el equipo está prendido, si la carpeta de logs</w:t>
+      </w:r>
+      <w:r>
+        <w:t xml:space="preserve"> no</w:t>
+      </w:r>
+      <w:r>
+        <w:t xml:space="preserve"> existe y demás indicaciones solicitadas.</w:t>
       </w:r>
     </w:p>
     <w:sectPr>

</xml_diff>